<commit_message>
Cambios realizados a los requerimientos
</commit_message>
<xml_diff>
--- a/protocolo/Requerimientos.docx
+++ b/protocolo/Requerimientos.docx
@@ -4,7 +4,7 @@
   <w:body>
     <w:p>
       <w:pPr>
-        <w:pStyle w:val="Heading1"/>
+        <w:pStyle w:val="Ttulo1"/>
       </w:pPr>
       <w:r>
         <w:t>Requerimientos</w:t>
@@ -15,7 +15,7 @@
     </w:p>
     <w:p>
       <w:pPr>
-        <w:pStyle w:val="ListParagraph"/>
+        <w:pStyle w:val="Prrafodelista"/>
         <w:numPr>
           <w:ilvl w:val="0"/>
           <w:numId w:val="2"/>
@@ -39,7 +39,7 @@
     </w:p>
     <w:p>
       <w:pPr>
-        <w:pStyle w:val="ListParagraph"/>
+        <w:pStyle w:val="Prrafodelista"/>
         <w:numPr>
           <w:ilvl w:val="1"/>
           <w:numId w:val="2"/>
@@ -57,7 +57,7 @@
     </w:p>
     <w:p>
       <w:pPr>
-        <w:pStyle w:val="ListParagraph"/>
+        <w:pStyle w:val="Prrafodelista"/>
         <w:numPr>
           <w:ilvl w:val="0"/>
           <w:numId w:val="2"/>
@@ -75,7 +75,7 @@
     </w:p>
     <w:p>
       <w:pPr>
-        <w:pStyle w:val="ListParagraph"/>
+        <w:pStyle w:val="Prrafodelista"/>
         <w:numPr>
           <w:ilvl w:val="1"/>
           <w:numId w:val="2"/>
@@ -105,7 +105,7 @@
     </w:p>
     <w:p>
       <w:pPr>
-        <w:pStyle w:val="ListParagraph"/>
+        <w:pStyle w:val="Prrafodelista"/>
         <w:numPr>
           <w:ilvl w:val="0"/>
           <w:numId w:val="2"/>
@@ -129,7 +129,7 @@
     </w:p>
     <w:p>
       <w:pPr>
-        <w:pStyle w:val="ListParagraph"/>
+        <w:pStyle w:val="Prrafodelista"/>
         <w:numPr>
           <w:ilvl w:val="1"/>
           <w:numId w:val="2"/>
@@ -165,7 +165,7 @@
     </w:p>
     <w:p>
       <w:pPr>
-        <w:pStyle w:val="ListParagraph"/>
+        <w:pStyle w:val="Prrafodelista"/>
         <w:numPr>
           <w:ilvl w:val="1"/>
           <w:numId w:val="2"/>
@@ -195,7 +195,7 @@
     </w:p>
     <w:p>
       <w:pPr>
-        <w:pStyle w:val="ListParagraph"/>
+        <w:pStyle w:val="Prrafodelista"/>
         <w:numPr>
           <w:ilvl w:val="0"/>
           <w:numId w:val="2"/>
@@ -243,7 +243,7 @@
     </w:p>
     <w:p>
       <w:pPr>
-        <w:pStyle w:val="ListParagraph"/>
+        <w:pStyle w:val="Prrafodelista"/>
         <w:numPr>
           <w:ilvl w:val="1"/>
           <w:numId w:val="2"/>
@@ -273,7 +273,7 @@
     </w:p>
     <w:p>
       <w:pPr>
-        <w:pStyle w:val="ListParagraph"/>
+        <w:pStyle w:val="Prrafodelista"/>
         <w:numPr>
           <w:ilvl w:val="0"/>
           <w:numId w:val="2"/>
@@ -291,7 +291,7 @@
     </w:p>
     <w:p>
       <w:pPr>
-        <w:pStyle w:val="ListParagraph"/>
+        <w:pStyle w:val="Prrafodelista"/>
         <w:numPr>
           <w:ilvl w:val="1"/>
           <w:numId w:val="2"/>
@@ -327,7 +327,7 @@
     </w:p>
     <w:p>
       <w:pPr>
-        <w:pStyle w:val="ListParagraph"/>
+        <w:pStyle w:val="Prrafodelista"/>
         <w:numPr>
           <w:ilvl w:val="0"/>
           <w:numId w:val="2"/>
@@ -345,7 +345,7 @@
     </w:p>
     <w:p>
       <w:pPr>
-        <w:pStyle w:val="ListParagraph"/>
+        <w:pStyle w:val="Prrafodelista"/>
         <w:numPr>
           <w:ilvl w:val="1"/>
           <w:numId w:val="2"/>
@@ -389,7 +389,7 @@
     </w:p>
     <w:p>
       <w:pPr>
-        <w:pStyle w:val="Heading2"/>
+        <w:pStyle w:val="Ttulo2"/>
         <w:rPr>
           <w:lang w:val="es-MX"/>
         </w:rPr>
@@ -403,7 +403,7 @@
     </w:p>
     <w:p>
       <w:pPr>
-        <w:pStyle w:val="Quote"/>
+        <w:pStyle w:val="Cita"/>
         <w:rPr>
           <w:shd w:val="pct15" w:color="auto" w:fill="FFFFFF"/>
           <w:lang w:val="es-MX"/>
@@ -426,7 +426,7 @@
     </w:p>
     <w:p>
       <w:pPr>
-        <w:pStyle w:val="ListParagraph"/>
+        <w:pStyle w:val="Prrafodelista"/>
         <w:numPr>
           <w:ilvl w:val="0"/>
           <w:numId w:val="1"/>
@@ -439,20 +439,12 @@
         <w:rPr>
           <w:lang w:val="es-MX"/>
         </w:rPr>
-        <w:t>La interfaz gráfica</w:t>
-      </w:r>
-      <w:bookmarkStart w:id="0" w:name="_GoBack"/>
-      <w:bookmarkEnd w:id="0"/>
-      <w:r>
-        <w:rPr>
-          <w:lang w:val="es-MX"/>
-        </w:rPr>
-        <w:t xml:space="preserve"> deberá de </w:t>
+        <w:t>La interfaz gráfica utilizará el modelo de entrada/salida para representar las fuentes de datos.</w:t>
       </w:r>
     </w:p>
     <w:p>
       <w:pPr>
-        <w:pStyle w:val="ListParagraph"/>
+        <w:pStyle w:val="Prrafodelista"/>
         <w:numPr>
           <w:ilvl w:val="0"/>
           <w:numId w:val="1"/>
@@ -465,12 +457,12 @@
         <w:rPr>
           <w:lang w:val="es-MX"/>
         </w:rPr>
-        <w:t>La interfaz gráfica utilizará el modelo de entrada/salida para representar las fuentes de datos.</w:t>
+        <w:t>La interfaz gráfica utilizará el modelo de datos para representar los algoritmos de aprendizaje.</w:t>
       </w:r>
     </w:p>
     <w:p>
       <w:pPr>
-        <w:pStyle w:val="ListParagraph"/>
+        <w:pStyle w:val="Prrafodelista"/>
         <w:numPr>
           <w:ilvl w:val="0"/>
           <w:numId w:val="1"/>
@@ -483,23 +475,33 @@
         <w:rPr>
           <w:lang w:val="es-MX"/>
         </w:rPr>
-        <w:t>La interfaz gráfica utilizará el modelo de datos para representar los algoritmos de aprendizaje.</w:t>
+        <w:t>La interfaz gráfica mostrara los posibles algoritmos de aprendizaje automático a elegir.</w:t>
       </w:r>
     </w:p>
     <w:p>
       <w:pPr>
-        <w:pStyle w:val="Heading1"/>
-      </w:pPr>
-      <w:r>
-        <w:t>Requerimientos no funcionales</w:t>
+        <w:pStyle w:val="Prrafodelista"/>
+        <w:numPr>
+          <w:ilvl w:val="0"/>
+          <w:numId w:val="1"/>
+        </w:numPr>
+        <w:rPr>
+          <w:lang w:val="es-MX"/>
+        </w:rPr>
+      </w:pPr>
+      <w:r>
+        <w:rPr>
+          <w:lang w:val="es-MX"/>
+        </w:rPr>
+        <w:t>La interfaz gráfica se utilizará para hacer la selecciones de guardado de archivos.</w:t>
       </w:r>
     </w:p>
     <w:p>
       <w:pPr>
-        <w:pStyle w:val="ListParagraph"/>
+        <w:pStyle w:val="Prrafodelista"/>
         <w:numPr>
           <w:ilvl w:val="0"/>
-          <w:numId w:val="3"/>
+          <w:numId w:val="1"/>
         </w:numPr>
         <w:rPr>
           <w:lang w:val="es-MX"/>
@@ -509,15 +511,15 @@
         <w:rPr>
           <w:lang w:val="es-MX"/>
         </w:rPr>
-        <w:t xml:space="preserve">La arquitectura del software deberá ser lo suficientemente flexible como para poder agregar más algoritmos. </w:t>
+        <w:t>La interfaz gráfica se utilizará para realizar la edición de archivos.</w:t>
       </w:r>
     </w:p>
     <w:p>
       <w:pPr>
-        <w:pStyle w:val="ListParagraph"/>
+        <w:pStyle w:val="Prrafodelista"/>
         <w:numPr>
           <w:ilvl w:val="0"/>
-          <w:numId w:val="3"/>
+          <w:numId w:val="1"/>
         </w:numPr>
         <w:rPr>
           <w:lang w:val="es-MX"/>
@@ -527,8 +529,10 @@
         <w:rPr>
           <w:lang w:val="es-MX"/>
         </w:rPr>
-        <w:t>Deberá de ser lo suficientemente flexible como  para poder agregar al software la posibilidad de usar otros tipos de archivos.</w:t>
-      </w:r>
+        <w:t xml:space="preserve">La interfaz gráfica se utilizará el modelo de validación realizar la tarea. </w:t>
+      </w:r>
+      <w:bookmarkStart w:id="0" w:name="_GoBack"/>
+      <w:bookmarkEnd w:id="0"/>
     </w:p>
     <w:p>
       <w:pPr>
@@ -1007,11 +1011,11 @@
     <w:qFormat/>
     <w:rsid w:val="00824FEC"/>
   </w:style>
-  <w:style w:type="paragraph" w:styleId="Heading1">
+  <w:style w:type="paragraph" w:styleId="Ttulo1">
     <w:name w:val="heading 1"/>
     <w:basedOn w:val="Normal"/>
     <w:next w:val="Normal"/>
-    <w:link w:val="Heading1Char"/>
+    <w:link w:val="Ttulo1Car"/>
     <w:uiPriority w:val="9"/>
     <w:qFormat/>
     <w:rsid w:val="00824FEC"/>
@@ -1031,11 +1035,11 @@
       <w:szCs w:val="28"/>
     </w:rPr>
   </w:style>
-  <w:style w:type="paragraph" w:styleId="Heading2">
+  <w:style w:type="paragraph" w:styleId="Ttulo2">
     <w:name w:val="heading 2"/>
     <w:basedOn w:val="Normal"/>
     <w:next w:val="Normal"/>
-    <w:link w:val="Heading2Char"/>
+    <w:link w:val="Ttulo2Car"/>
     <w:uiPriority w:val="9"/>
     <w:unhideWhenUsed/>
     <w:qFormat/>
@@ -1056,11 +1060,11 @@
       <w:szCs w:val="24"/>
     </w:rPr>
   </w:style>
-  <w:style w:type="paragraph" w:styleId="Heading3">
+  <w:style w:type="paragraph" w:styleId="Ttulo3">
     <w:name w:val="heading 3"/>
     <w:basedOn w:val="Normal"/>
     <w:next w:val="Normal"/>
-    <w:link w:val="Heading3Char"/>
+    <w:link w:val="Ttulo3Car"/>
     <w:uiPriority w:val="9"/>
     <w:semiHidden/>
     <w:unhideWhenUsed/>
@@ -1082,11 +1086,11 @@
       <w:szCs w:val="24"/>
     </w:rPr>
   </w:style>
-  <w:style w:type="paragraph" w:styleId="Heading4">
+  <w:style w:type="paragraph" w:styleId="Ttulo4">
     <w:name w:val="heading 4"/>
     <w:basedOn w:val="Normal"/>
     <w:next w:val="Normal"/>
-    <w:link w:val="Heading4Char"/>
+    <w:link w:val="Ttulo4Car"/>
     <w:uiPriority w:val="9"/>
     <w:semiHidden/>
     <w:unhideWhenUsed/>
@@ -1106,11 +1110,11 @@
       <w:spacing w:val="10"/>
     </w:rPr>
   </w:style>
-  <w:style w:type="paragraph" w:styleId="Heading5">
+  <w:style w:type="paragraph" w:styleId="Ttulo5">
     <w:name w:val="heading 5"/>
     <w:basedOn w:val="Normal"/>
     <w:next w:val="Normal"/>
-    <w:link w:val="Heading5Char"/>
+    <w:link w:val="Ttulo5Car"/>
     <w:uiPriority w:val="9"/>
     <w:semiHidden/>
     <w:unhideWhenUsed/>
@@ -1127,11 +1131,11 @@
       <w:spacing w:val="10"/>
     </w:rPr>
   </w:style>
-  <w:style w:type="paragraph" w:styleId="Heading6">
+  <w:style w:type="paragraph" w:styleId="Ttulo6">
     <w:name w:val="heading 6"/>
     <w:basedOn w:val="Normal"/>
     <w:next w:val="Normal"/>
-    <w:link w:val="Heading6Char"/>
+    <w:link w:val="Ttulo6Car"/>
     <w:uiPriority w:val="9"/>
     <w:semiHidden/>
     <w:unhideWhenUsed/>
@@ -1148,11 +1152,11 @@
       <w:spacing w:val="10"/>
     </w:rPr>
   </w:style>
-  <w:style w:type="paragraph" w:styleId="Heading7">
+  <w:style w:type="paragraph" w:styleId="Ttulo7">
     <w:name w:val="heading 7"/>
     <w:basedOn w:val="Normal"/>
     <w:next w:val="Normal"/>
-    <w:link w:val="Heading7Char"/>
+    <w:link w:val="Ttulo7Car"/>
     <w:uiPriority w:val="9"/>
     <w:semiHidden/>
     <w:unhideWhenUsed/>
@@ -1171,11 +1175,11 @@
       <w:spacing w:val="10"/>
     </w:rPr>
   </w:style>
-  <w:style w:type="paragraph" w:styleId="Heading8">
+  <w:style w:type="paragraph" w:styleId="Ttulo8">
     <w:name w:val="heading 8"/>
     <w:basedOn w:val="Normal"/>
     <w:next w:val="Normal"/>
-    <w:link w:val="Heading8Char"/>
+    <w:link w:val="Ttulo8Car"/>
     <w:uiPriority w:val="9"/>
     <w:semiHidden/>
     <w:unhideWhenUsed/>
@@ -1193,11 +1197,11 @@
       <w:szCs w:val="20"/>
     </w:rPr>
   </w:style>
-  <w:style w:type="paragraph" w:styleId="Heading9">
+  <w:style w:type="paragraph" w:styleId="Ttulo9">
     <w:name w:val="heading 9"/>
     <w:basedOn w:val="Normal"/>
     <w:next w:val="Normal"/>
-    <w:link w:val="Heading9Char"/>
+    <w:link w:val="Ttulo9Car"/>
     <w:uiPriority w:val="9"/>
     <w:semiHidden/>
     <w:unhideWhenUsed/>
@@ -1217,13 +1221,13 @@
       <w:szCs w:val="20"/>
     </w:rPr>
   </w:style>
-  <w:style w:type="character" w:default="1" w:styleId="DefaultParagraphFont">
+  <w:style w:type="character" w:default="1" w:styleId="Fuentedeprrafopredeter">
     <w:name w:val="Default Paragraph Font"/>
     <w:uiPriority w:val="1"/>
     <w:semiHidden/>
     <w:unhideWhenUsed/>
   </w:style>
-  <w:style w:type="table" w:default="1" w:styleId="TableNormal">
+  <w:style w:type="table" w:default="1" w:styleId="Tablanormal">
     <w:name w:val="Normal Table"/>
     <w:uiPriority w:val="99"/>
     <w:semiHidden/>
@@ -1238,13 +1242,13 @@
       </w:tblCellMar>
     </w:tblPr>
   </w:style>
-  <w:style w:type="numbering" w:default="1" w:styleId="NoList">
+  <w:style w:type="numbering" w:default="1" w:styleId="Sinlista">
     <w:name w:val="No List"/>
     <w:uiPriority w:val="99"/>
     <w:semiHidden/>
     <w:unhideWhenUsed/>
   </w:style>
-  <w:style w:type="paragraph" w:styleId="ListParagraph">
+  <w:style w:type="paragraph" w:styleId="Prrafodelista">
     <w:name w:val="List Paragraph"/>
     <w:basedOn w:val="Normal"/>
     <w:uiPriority w:val="34"/>
@@ -1255,10 +1259,10 @@
       <w:contextualSpacing/>
     </w:pPr>
   </w:style>
-  <w:style w:type="character" w:customStyle="1" w:styleId="Heading1Char">
-    <w:name w:val="Heading 1 Char"/>
-    <w:basedOn w:val="DefaultParagraphFont"/>
-    <w:link w:val="Heading1"/>
+  <w:style w:type="character" w:customStyle="1" w:styleId="Ttulo1Car">
+    <w:name w:val="Título 1 Car"/>
+    <w:basedOn w:val="Fuentedeprrafopredeter"/>
+    <w:link w:val="Ttulo1"/>
     <w:uiPriority w:val="9"/>
     <w:rsid w:val="00824FEC"/>
     <w:rPr>
@@ -1269,10 +1273,10 @@
       <w:szCs w:val="28"/>
     </w:rPr>
   </w:style>
-  <w:style w:type="character" w:customStyle="1" w:styleId="Heading2Char">
-    <w:name w:val="Heading 2 Char"/>
-    <w:basedOn w:val="DefaultParagraphFont"/>
-    <w:link w:val="Heading2"/>
+  <w:style w:type="character" w:customStyle="1" w:styleId="Ttulo2Car">
+    <w:name w:val="Título 2 Car"/>
+    <w:basedOn w:val="Fuentedeprrafopredeter"/>
+    <w:link w:val="Ttulo2"/>
     <w:uiPriority w:val="9"/>
     <w:rsid w:val="00824FEC"/>
     <w:rPr>
@@ -1283,10 +1287,10 @@
       <w:szCs w:val="24"/>
     </w:rPr>
   </w:style>
-  <w:style w:type="character" w:customStyle="1" w:styleId="Heading3Char">
-    <w:name w:val="Heading 3 Char"/>
-    <w:basedOn w:val="DefaultParagraphFont"/>
-    <w:link w:val="Heading3"/>
+  <w:style w:type="character" w:customStyle="1" w:styleId="Ttulo3Car">
+    <w:name w:val="Título 3 Car"/>
+    <w:basedOn w:val="Fuentedeprrafopredeter"/>
+    <w:link w:val="Ttulo3"/>
     <w:uiPriority w:val="9"/>
     <w:semiHidden/>
     <w:rsid w:val="00824FEC"/>
@@ -1297,10 +1301,10 @@
       <w:szCs w:val="24"/>
     </w:rPr>
   </w:style>
-  <w:style w:type="character" w:customStyle="1" w:styleId="Heading4Char">
-    <w:name w:val="Heading 4 Char"/>
-    <w:basedOn w:val="DefaultParagraphFont"/>
-    <w:link w:val="Heading4"/>
+  <w:style w:type="character" w:customStyle="1" w:styleId="Ttulo4Car">
+    <w:name w:val="Título 4 Car"/>
+    <w:basedOn w:val="Fuentedeprrafopredeter"/>
+    <w:link w:val="Ttulo4"/>
     <w:uiPriority w:val="9"/>
     <w:semiHidden/>
     <w:rsid w:val="00824FEC"/>
@@ -1310,10 +1314,10 @@
       <w:spacing w:val="10"/>
     </w:rPr>
   </w:style>
-  <w:style w:type="character" w:customStyle="1" w:styleId="Heading5Char">
-    <w:name w:val="Heading 5 Char"/>
-    <w:basedOn w:val="DefaultParagraphFont"/>
-    <w:link w:val="Heading5"/>
+  <w:style w:type="character" w:customStyle="1" w:styleId="Ttulo5Car">
+    <w:name w:val="Título 5 Car"/>
+    <w:basedOn w:val="Fuentedeprrafopredeter"/>
+    <w:link w:val="Ttulo5"/>
     <w:uiPriority w:val="9"/>
     <w:semiHidden/>
     <w:rsid w:val="00824FEC"/>
@@ -1323,10 +1327,10 @@
       <w:spacing w:val="10"/>
     </w:rPr>
   </w:style>
-  <w:style w:type="character" w:customStyle="1" w:styleId="Heading6Char">
-    <w:name w:val="Heading 6 Char"/>
-    <w:basedOn w:val="DefaultParagraphFont"/>
-    <w:link w:val="Heading6"/>
+  <w:style w:type="character" w:customStyle="1" w:styleId="Ttulo6Car">
+    <w:name w:val="Título 6 Car"/>
+    <w:basedOn w:val="Fuentedeprrafopredeter"/>
+    <w:link w:val="Ttulo6"/>
     <w:uiPriority w:val="9"/>
     <w:semiHidden/>
     <w:rsid w:val="00824FEC"/>
@@ -1336,10 +1340,10 @@
       <w:spacing w:val="10"/>
     </w:rPr>
   </w:style>
-  <w:style w:type="character" w:customStyle="1" w:styleId="Heading7Char">
-    <w:name w:val="Heading 7 Char"/>
-    <w:basedOn w:val="DefaultParagraphFont"/>
-    <w:link w:val="Heading7"/>
+  <w:style w:type="character" w:customStyle="1" w:styleId="Ttulo7Car">
+    <w:name w:val="Título 7 Car"/>
+    <w:basedOn w:val="Fuentedeprrafopredeter"/>
+    <w:link w:val="Ttulo7"/>
     <w:uiPriority w:val="9"/>
     <w:semiHidden/>
     <w:rsid w:val="00824FEC"/>
@@ -1351,10 +1355,10 @@
       <w:spacing w:val="10"/>
     </w:rPr>
   </w:style>
-  <w:style w:type="character" w:customStyle="1" w:styleId="Heading8Char">
-    <w:name w:val="Heading 8 Char"/>
-    <w:basedOn w:val="DefaultParagraphFont"/>
-    <w:link w:val="Heading8"/>
+  <w:style w:type="character" w:customStyle="1" w:styleId="Ttulo8Car">
+    <w:name w:val="Título 8 Car"/>
+    <w:basedOn w:val="Fuentedeprrafopredeter"/>
+    <w:link w:val="Ttulo8"/>
     <w:uiPriority w:val="9"/>
     <w:semiHidden/>
     <w:rsid w:val="00824FEC"/>
@@ -1365,10 +1369,10 @@
       <w:szCs w:val="20"/>
     </w:rPr>
   </w:style>
-  <w:style w:type="character" w:customStyle="1" w:styleId="Heading9Char">
-    <w:name w:val="Heading 9 Char"/>
-    <w:basedOn w:val="DefaultParagraphFont"/>
-    <w:link w:val="Heading9"/>
+  <w:style w:type="character" w:customStyle="1" w:styleId="Ttulo9Car">
+    <w:name w:val="Título 9 Car"/>
+    <w:basedOn w:val="Fuentedeprrafopredeter"/>
+    <w:link w:val="Ttulo9"/>
     <w:uiPriority w:val="9"/>
     <w:semiHidden/>
     <w:rsid w:val="00824FEC"/>
@@ -1381,7 +1385,7 @@
       <w:szCs w:val="20"/>
     </w:rPr>
   </w:style>
-  <w:style w:type="paragraph" w:styleId="Caption">
+  <w:style w:type="paragraph" w:styleId="Epgrafe">
     <w:name w:val="caption"/>
     <w:basedOn w:val="Normal"/>
     <w:next w:val="Normal"/>
@@ -1397,11 +1401,11 @@
       <w:szCs w:val="18"/>
     </w:rPr>
   </w:style>
-  <w:style w:type="paragraph" w:styleId="Title">
+  <w:style w:type="paragraph" w:styleId="Ttulo">
     <w:name w:val="Title"/>
     <w:basedOn w:val="Normal"/>
     <w:next w:val="Normal"/>
-    <w:link w:val="TitleChar"/>
+    <w:link w:val="TtuloCar"/>
     <w:uiPriority w:val="10"/>
     <w:qFormat/>
     <w:rsid w:val="00824FEC"/>
@@ -1421,10 +1425,10 @@
       <w:szCs w:val="44"/>
     </w:rPr>
   </w:style>
-  <w:style w:type="character" w:customStyle="1" w:styleId="TitleChar">
-    <w:name w:val="Title Char"/>
-    <w:basedOn w:val="DefaultParagraphFont"/>
-    <w:link w:val="Title"/>
+  <w:style w:type="character" w:customStyle="1" w:styleId="TtuloCar">
+    <w:name w:val="Título Car"/>
+    <w:basedOn w:val="Fuentedeprrafopredeter"/>
+    <w:link w:val="Ttulo"/>
     <w:uiPriority w:val="10"/>
     <w:rsid w:val="00824FEC"/>
     <w:rPr>
@@ -1435,11 +1439,11 @@
       <w:szCs w:val="44"/>
     </w:rPr>
   </w:style>
-  <w:style w:type="paragraph" w:styleId="Subtitle">
+  <w:style w:type="paragraph" w:styleId="Subttulo">
     <w:name w:val="Subtitle"/>
     <w:basedOn w:val="Normal"/>
     <w:next w:val="Normal"/>
-    <w:link w:val="SubtitleChar"/>
+    <w:link w:val="SubttuloCar"/>
     <w:uiPriority w:val="11"/>
     <w:qFormat/>
     <w:rsid w:val="00824FEC"/>
@@ -1454,10 +1458,10 @@
       <w:szCs w:val="18"/>
     </w:rPr>
   </w:style>
-  <w:style w:type="character" w:customStyle="1" w:styleId="SubtitleChar">
-    <w:name w:val="Subtitle Char"/>
-    <w:basedOn w:val="DefaultParagraphFont"/>
-    <w:link w:val="Subtitle"/>
+  <w:style w:type="character" w:customStyle="1" w:styleId="SubttuloCar">
+    <w:name w:val="Subtítulo Car"/>
+    <w:basedOn w:val="Fuentedeprrafopredeter"/>
+    <w:link w:val="Subttulo"/>
     <w:uiPriority w:val="11"/>
     <w:rsid w:val="00824FEC"/>
     <w:rPr>
@@ -1467,7 +1471,7 @@
       <w:szCs w:val="18"/>
     </w:rPr>
   </w:style>
-  <w:style w:type="character" w:styleId="Strong">
+  <w:style w:type="character" w:styleId="Textoennegrita">
     <w:name w:val="Strong"/>
     <w:uiPriority w:val="22"/>
     <w:qFormat/>
@@ -1479,7 +1483,7 @@
       <w:spacing w:val="5"/>
     </w:rPr>
   </w:style>
-  <w:style w:type="character" w:styleId="Emphasis">
+  <w:style w:type="character" w:styleId="nfasis">
     <w:name w:val="Emphasis"/>
     <w:uiPriority w:val="20"/>
     <w:qFormat/>
@@ -1491,10 +1495,10 @@
       <w:szCs w:val="20"/>
     </w:rPr>
   </w:style>
-  <w:style w:type="paragraph" w:styleId="NoSpacing">
+  <w:style w:type="paragraph" w:styleId="Sinespaciado">
     <w:name w:val="No Spacing"/>
     <w:basedOn w:val="Normal"/>
-    <w:link w:val="NoSpacingChar"/>
+    <w:link w:val="SinespaciadoCar"/>
     <w:uiPriority w:val="1"/>
     <w:qFormat/>
     <w:rsid w:val="00824FEC"/>
@@ -1502,11 +1506,11 @@
       <w:spacing w:after="0" w:line="240" w:lineRule="auto"/>
     </w:pPr>
   </w:style>
-  <w:style w:type="paragraph" w:styleId="Quote">
+  <w:style w:type="paragraph" w:styleId="Cita">
     <w:name w:val="Quote"/>
     <w:basedOn w:val="Normal"/>
     <w:next w:val="Normal"/>
-    <w:link w:val="QuoteChar"/>
+    <w:link w:val="CitaCar"/>
     <w:uiPriority w:val="29"/>
     <w:qFormat/>
     <w:rsid w:val="00824FEC"/>
@@ -1515,10 +1519,10 @@
       <w:iCs/>
     </w:rPr>
   </w:style>
-  <w:style w:type="character" w:customStyle="1" w:styleId="QuoteChar">
-    <w:name w:val="Quote Char"/>
-    <w:basedOn w:val="DefaultParagraphFont"/>
-    <w:link w:val="Quote"/>
+  <w:style w:type="character" w:customStyle="1" w:styleId="CitaCar">
+    <w:name w:val="Cita Car"/>
+    <w:basedOn w:val="Fuentedeprrafopredeter"/>
+    <w:link w:val="Cita"/>
     <w:uiPriority w:val="29"/>
     <w:rsid w:val="00824FEC"/>
     <w:rPr>
@@ -1526,11 +1530,11 @@
       <w:iCs/>
     </w:rPr>
   </w:style>
-  <w:style w:type="paragraph" w:styleId="IntenseQuote">
+  <w:style w:type="paragraph" w:styleId="Citadestacada">
     <w:name w:val="Intense Quote"/>
     <w:basedOn w:val="Normal"/>
     <w:next w:val="Normal"/>
-    <w:link w:val="IntenseQuoteChar"/>
+    <w:link w:val="CitadestacadaCar"/>
     <w:uiPriority w:val="30"/>
     <w:qFormat/>
     <w:rsid w:val="00824FEC"/>
@@ -1550,10 +1554,10 @@
       <w:szCs w:val="20"/>
     </w:rPr>
   </w:style>
-  <w:style w:type="character" w:customStyle="1" w:styleId="IntenseQuoteChar">
-    <w:name w:val="Intense Quote Char"/>
-    <w:basedOn w:val="DefaultParagraphFont"/>
-    <w:link w:val="IntenseQuote"/>
+  <w:style w:type="character" w:customStyle="1" w:styleId="CitadestacadaCar">
+    <w:name w:val="Cita destacada Car"/>
+    <w:basedOn w:val="Fuentedeprrafopredeter"/>
+    <w:link w:val="Citadestacada"/>
     <w:uiPriority w:val="30"/>
     <w:rsid w:val="00824FEC"/>
     <w:rPr>
@@ -1564,7 +1568,7 @@
       <w:szCs w:val="20"/>
     </w:rPr>
   </w:style>
-  <w:style w:type="character" w:styleId="SubtleEmphasis">
+  <w:style w:type="character" w:styleId="nfasissutil">
     <w:name w:val="Subtle Emphasis"/>
     <w:uiPriority w:val="19"/>
     <w:qFormat/>
@@ -1574,7 +1578,7 @@
       <w:iCs/>
     </w:rPr>
   </w:style>
-  <w:style w:type="character" w:styleId="IntenseEmphasis">
+  <w:style w:type="character" w:styleId="nfasisintenso">
     <w:name w:val="Intense Emphasis"/>
     <w:uiPriority w:val="21"/>
     <w:qFormat/>
@@ -1588,9 +1592,9 @@
       <w:szCs w:val="20"/>
     </w:rPr>
   </w:style>
-  <w:style w:type="character" w:styleId="SubtleReference">
+  <w:style w:type="character" w:styleId="Referenciasutil">
     <w:name w:val="Subtle Reference"/>
-    <w:basedOn w:val="DefaultParagraphFont"/>
+    <w:basedOn w:val="Fuentedeprrafopredeter"/>
     <w:uiPriority w:val="31"/>
     <w:qFormat/>
     <w:rsid w:val="00824FEC"/>
@@ -1601,7 +1605,7 @@
       <w:color w:val="585858" w:themeColor="accent2" w:themeShade="7F"/>
     </w:rPr>
   </w:style>
-  <w:style w:type="character" w:styleId="IntenseReference">
+  <w:style w:type="character" w:styleId="Referenciaintensa">
     <w:name w:val="Intense Reference"/>
     <w:uiPriority w:val="32"/>
     <w:qFormat/>
@@ -1615,7 +1619,7 @@
       <w:color w:val="585858" w:themeColor="accent2" w:themeShade="7F"/>
     </w:rPr>
   </w:style>
-  <w:style w:type="character" w:styleId="BookTitle">
+  <w:style w:type="character" w:styleId="Ttulodellibro">
     <w:name w:val="Book Title"/>
     <w:uiPriority w:val="33"/>
     <w:qFormat/>
@@ -1627,9 +1631,9 @@
       <w:u w:color="585858" w:themeColor="accent2" w:themeShade="7F"/>
     </w:rPr>
   </w:style>
-  <w:style w:type="paragraph" w:styleId="TOCHeading">
+  <w:style w:type="paragraph" w:styleId="TtulodeTDC">
     <w:name w:val="TOC Heading"/>
-    <w:basedOn w:val="Heading1"/>
+    <w:basedOn w:val="Ttulo1"/>
     <w:next w:val="Normal"/>
     <w:uiPriority w:val="39"/>
     <w:semiHidden/>
@@ -1643,10 +1647,10 @@
       <w:lang w:bidi="en-US"/>
     </w:rPr>
   </w:style>
-  <w:style w:type="character" w:customStyle="1" w:styleId="NoSpacingChar">
-    <w:name w:val="No Spacing Char"/>
-    <w:basedOn w:val="DefaultParagraphFont"/>
-    <w:link w:val="NoSpacing"/>
+  <w:style w:type="character" w:customStyle="1" w:styleId="SinespaciadoCar">
+    <w:name w:val="Sin espaciado Car"/>
+    <w:basedOn w:val="Fuentedeprrafopredeter"/>
+    <w:link w:val="Sinespaciado"/>
     <w:uiPriority w:val="1"/>
     <w:rsid w:val="00824FEC"/>
   </w:style>
@@ -1814,11 +1818,11 @@
     <w:qFormat/>
     <w:rsid w:val="00824FEC"/>
   </w:style>
-  <w:style w:type="paragraph" w:styleId="Heading1">
+  <w:style w:type="paragraph" w:styleId="Ttulo1">
     <w:name w:val="heading 1"/>
     <w:basedOn w:val="Normal"/>
     <w:next w:val="Normal"/>
-    <w:link w:val="Heading1Char"/>
+    <w:link w:val="Ttulo1Car"/>
     <w:uiPriority w:val="9"/>
     <w:qFormat/>
     <w:rsid w:val="00824FEC"/>
@@ -1838,11 +1842,11 @@
       <w:szCs w:val="28"/>
     </w:rPr>
   </w:style>
-  <w:style w:type="paragraph" w:styleId="Heading2">
+  <w:style w:type="paragraph" w:styleId="Ttulo2">
     <w:name w:val="heading 2"/>
     <w:basedOn w:val="Normal"/>
     <w:next w:val="Normal"/>
-    <w:link w:val="Heading2Char"/>
+    <w:link w:val="Ttulo2Car"/>
     <w:uiPriority w:val="9"/>
     <w:unhideWhenUsed/>
     <w:qFormat/>
@@ -1863,11 +1867,11 @@
       <w:szCs w:val="24"/>
     </w:rPr>
   </w:style>
-  <w:style w:type="paragraph" w:styleId="Heading3">
+  <w:style w:type="paragraph" w:styleId="Ttulo3">
     <w:name w:val="heading 3"/>
     <w:basedOn w:val="Normal"/>
     <w:next w:val="Normal"/>
-    <w:link w:val="Heading3Char"/>
+    <w:link w:val="Ttulo3Car"/>
     <w:uiPriority w:val="9"/>
     <w:semiHidden/>
     <w:unhideWhenUsed/>
@@ -1889,11 +1893,11 @@
       <w:szCs w:val="24"/>
     </w:rPr>
   </w:style>
-  <w:style w:type="paragraph" w:styleId="Heading4">
+  <w:style w:type="paragraph" w:styleId="Ttulo4">
     <w:name w:val="heading 4"/>
     <w:basedOn w:val="Normal"/>
     <w:next w:val="Normal"/>
-    <w:link w:val="Heading4Char"/>
+    <w:link w:val="Ttulo4Car"/>
     <w:uiPriority w:val="9"/>
     <w:semiHidden/>
     <w:unhideWhenUsed/>
@@ -1913,11 +1917,11 @@
       <w:spacing w:val="10"/>
     </w:rPr>
   </w:style>
-  <w:style w:type="paragraph" w:styleId="Heading5">
+  <w:style w:type="paragraph" w:styleId="Ttulo5">
     <w:name w:val="heading 5"/>
     <w:basedOn w:val="Normal"/>
     <w:next w:val="Normal"/>
-    <w:link w:val="Heading5Char"/>
+    <w:link w:val="Ttulo5Car"/>
     <w:uiPriority w:val="9"/>
     <w:semiHidden/>
     <w:unhideWhenUsed/>
@@ -1934,11 +1938,11 @@
       <w:spacing w:val="10"/>
     </w:rPr>
   </w:style>
-  <w:style w:type="paragraph" w:styleId="Heading6">
+  <w:style w:type="paragraph" w:styleId="Ttulo6">
     <w:name w:val="heading 6"/>
     <w:basedOn w:val="Normal"/>
     <w:next w:val="Normal"/>
-    <w:link w:val="Heading6Char"/>
+    <w:link w:val="Ttulo6Car"/>
     <w:uiPriority w:val="9"/>
     <w:semiHidden/>
     <w:unhideWhenUsed/>
@@ -1955,11 +1959,11 @@
       <w:spacing w:val="10"/>
     </w:rPr>
   </w:style>
-  <w:style w:type="paragraph" w:styleId="Heading7">
+  <w:style w:type="paragraph" w:styleId="Ttulo7">
     <w:name w:val="heading 7"/>
     <w:basedOn w:val="Normal"/>
     <w:next w:val="Normal"/>
-    <w:link w:val="Heading7Char"/>
+    <w:link w:val="Ttulo7Car"/>
     <w:uiPriority w:val="9"/>
     <w:semiHidden/>
     <w:unhideWhenUsed/>
@@ -1978,11 +1982,11 @@
       <w:spacing w:val="10"/>
     </w:rPr>
   </w:style>
-  <w:style w:type="paragraph" w:styleId="Heading8">
+  <w:style w:type="paragraph" w:styleId="Ttulo8">
     <w:name w:val="heading 8"/>
     <w:basedOn w:val="Normal"/>
     <w:next w:val="Normal"/>
-    <w:link w:val="Heading8Char"/>
+    <w:link w:val="Ttulo8Car"/>
     <w:uiPriority w:val="9"/>
     <w:semiHidden/>
     <w:unhideWhenUsed/>
@@ -2000,11 +2004,11 @@
       <w:szCs w:val="20"/>
     </w:rPr>
   </w:style>
-  <w:style w:type="paragraph" w:styleId="Heading9">
+  <w:style w:type="paragraph" w:styleId="Ttulo9">
     <w:name w:val="heading 9"/>
     <w:basedOn w:val="Normal"/>
     <w:next w:val="Normal"/>
-    <w:link w:val="Heading9Char"/>
+    <w:link w:val="Ttulo9Car"/>
     <w:uiPriority w:val="9"/>
     <w:semiHidden/>
     <w:unhideWhenUsed/>
@@ -2024,13 +2028,13 @@
       <w:szCs w:val="20"/>
     </w:rPr>
   </w:style>
-  <w:style w:type="character" w:default="1" w:styleId="DefaultParagraphFont">
+  <w:style w:type="character" w:default="1" w:styleId="Fuentedeprrafopredeter">
     <w:name w:val="Default Paragraph Font"/>
     <w:uiPriority w:val="1"/>
     <w:semiHidden/>
     <w:unhideWhenUsed/>
   </w:style>
-  <w:style w:type="table" w:default="1" w:styleId="TableNormal">
+  <w:style w:type="table" w:default="1" w:styleId="Tablanormal">
     <w:name w:val="Normal Table"/>
     <w:uiPriority w:val="99"/>
     <w:semiHidden/>
@@ -2045,13 +2049,13 @@
       </w:tblCellMar>
     </w:tblPr>
   </w:style>
-  <w:style w:type="numbering" w:default="1" w:styleId="NoList">
+  <w:style w:type="numbering" w:default="1" w:styleId="Sinlista">
     <w:name w:val="No List"/>
     <w:uiPriority w:val="99"/>
     <w:semiHidden/>
     <w:unhideWhenUsed/>
   </w:style>
-  <w:style w:type="paragraph" w:styleId="ListParagraph">
+  <w:style w:type="paragraph" w:styleId="Prrafodelista">
     <w:name w:val="List Paragraph"/>
     <w:basedOn w:val="Normal"/>
     <w:uiPriority w:val="34"/>
@@ -2062,10 +2066,10 @@
       <w:contextualSpacing/>
     </w:pPr>
   </w:style>
-  <w:style w:type="character" w:customStyle="1" w:styleId="Heading1Char">
-    <w:name w:val="Heading 1 Char"/>
-    <w:basedOn w:val="DefaultParagraphFont"/>
-    <w:link w:val="Heading1"/>
+  <w:style w:type="character" w:customStyle="1" w:styleId="Ttulo1Car">
+    <w:name w:val="Título 1 Car"/>
+    <w:basedOn w:val="Fuentedeprrafopredeter"/>
+    <w:link w:val="Ttulo1"/>
     <w:uiPriority w:val="9"/>
     <w:rsid w:val="00824FEC"/>
     <w:rPr>
@@ -2076,10 +2080,10 @@
       <w:szCs w:val="28"/>
     </w:rPr>
   </w:style>
-  <w:style w:type="character" w:customStyle="1" w:styleId="Heading2Char">
-    <w:name w:val="Heading 2 Char"/>
-    <w:basedOn w:val="DefaultParagraphFont"/>
-    <w:link w:val="Heading2"/>
+  <w:style w:type="character" w:customStyle="1" w:styleId="Ttulo2Car">
+    <w:name w:val="Título 2 Car"/>
+    <w:basedOn w:val="Fuentedeprrafopredeter"/>
+    <w:link w:val="Ttulo2"/>
     <w:uiPriority w:val="9"/>
     <w:rsid w:val="00824FEC"/>
     <w:rPr>
@@ -2090,10 +2094,10 @@
       <w:szCs w:val="24"/>
     </w:rPr>
   </w:style>
-  <w:style w:type="character" w:customStyle="1" w:styleId="Heading3Char">
-    <w:name w:val="Heading 3 Char"/>
-    <w:basedOn w:val="DefaultParagraphFont"/>
-    <w:link w:val="Heading3"/>
+  <w:style w:type="character" w:customStyle="1" w:styleId="Ttulo3Car">
+    <w:name w:val="Título 3 Car"/>
+    <w:basedOn w:val="Fuentedeprrafopredeter"/>
+    <w:link w:val="Ttulo3"/>
     <w:uiPriority w:val="9"/>
     <w:semiHidden/>
     <w:rsid w:val="00824FEC"/>
@@ -2104,10 +2108,10 @@
       <w:szCs w:val="24"/>
     </w:rPr>
   </w:style>
-  <w:style w:type="character" w:customStyle="1" w:styleId="Heading4Char">
-    <w:name w:val="Heading 4 Char"/>
-    <w:basedOn w:val="DefaultParagraphFont"/>
-    <w:link w:val="Heading4"/>
+  <w:style w:type="character" w:customStyle="1" w:styleId="Ttulo4Car">
+    <w:name w:val="Título 4 Car"/>
+    <w:basedOn w:val="Fuentedeprrafopredeter"/>
+    <w:link w:val="Ttulo4"/>
     <w:uiPriority w:val="9"/>
     <w:semiHidden/>
     <w:rsid w:val="00824FEC"/>
@@ -2117,10 +2121,10 @@
       <w:spacing w:val="10"/>
     </w:rPr>
   </w:style>
-  <w:style w:type="character" w:customStyle="1" w:styleId="Heading5Char">
-    <w:name w:val="Heading 5 Char"/>
-    <w:basedOn w:val="DefaultParagraphFont"/>
-    <w:link w:val="Heading5"/>
+  <w:style w:type="character" w:customStyle="1" w:styleId="Ttulo5Car">
+    <w:name w:val="Título 5 Car"/>
+    <w:basedOn w:val="Fuentedeprrafopredeter"/>
+    <w:link w:val="Ttulo5"/>
     <w:uiPriority w:val="9"/>
     <w:semiHidden/>
     <w:rsid w:val="00824FEC"/>
@@ -2130,10 +2134,10 @@
       <w:spacing w:val="10"/>
     </w:rPr>
   </w:style>
-  <w:style w:type="character" w:customStyle="1" w:styleId="Heading6Char">
-    <w:name w:val="Heading 6 Char"/>
-    <w:basedOn w:val="DefaultParagraphFont"/>
-    <w:link w:val="Heading6"/>
+  <w:style w:type="character" w:customStyle="1" w:styleId="Ttulo6Car">
+    <w:name w:val="Título 6 Car"/>
+    <w:basedOn w:val="Fuentedeprrafopredeter"/>
+    <w:link w:val="Ttulo6"/>
     <w:uiPriority w:val="9"/>
     <w:semiHidden/>
     <w:rsid w:val="00824FEC"/>
@@ -2143,10 +2147,10 @@
       <w:spacing w:val="10"/>
     </w:rPr>
   </w:style>
-  <w:style w:type="character" w:customStyle="1" w:styleId="Heading7Char">
-    <w:name w:val="Heading 7 Char"/>
-    <w:basedOn w:val="DefaultParagraphFont"/>
-    <w:link w:val="Heading7"/>
+  <w:style w:type="character" w:customStyle="1" w:styleId="Ttulo7Car">
+    <w:name w:val="Título 7 Car"/>
+    <w:basedOn w:val="Fuentedeprrafopredeter"/>
+    <w:link w:val="Ttulo7"/>
     <w:uiPriority w:val="9"/>
     <w:semiHidden/>
     <w:rsid w:val="00824FEC"/>
@@ -2158,10 +2162,10 @@
       <w:spacing w:val="10"/>
     </w:rPr>
   </w:style>
-  <w:style w:type="character" w:customStyle="1" w:styleId="Heading8Char">
-    <w:name w:val="Heading 8 Char"/>
-    <w:basedOn w:val="DefaultParagraphFont"/>
-    <w:link w:val="Heading8"/>
+  <w:style w:type="character" w:customStyle="1" w:styleId="Ttulo8Car">
+    <w:name w:val="Título 8 Car"/>
+    <w:basedOn w:val="Fuentedeprrafopredeter"/>
+    <w:link w:val="Ttulo8"/>
     <w:uiPriority w:val="9"/>
     <w:semiHidden/>
     <w:rsid w:val="00824FEC"/>
@@ -2172,10 +2176,10 @@
       <w:szCs w:val="20"/>
     </w:rPr>
   </w:style>
-  <w:style w:type="character" w:customStyle="1" w:styleId="Heading9Char">
-    <w:name w:val="Heading 9 Char"/>
-    <w:basedOn w:val="DefaultParagraphFont"/>
-    <w:link w:val="Heading9"/>
+  <w:style w:type="character" w:customStyle="1" w:styleId="Ttulo9Car">
+    <w:name w:val="Título 9 Car"/>
+    <w:basedOn w:val="Fuentedeprrafopredeter"/>
+    <w:link w:val="Ttulo9"/>
     <w:uiPriority w:val="9"/>
     <w:semiHidden/>
     <w:rsid w:val="00824FEC"/>
@@ -2188,7 +2192,7 @@
       <w:szCs w:val="20"/>
     </w:rPr>
   </w:style>
-  <w:style w:type="paragraph" w:styleId="Caption">
+  <w:style w:type="paragraph" w:styleId="Epgrafe">
     <w:name w:val="caption"/>
     <w:basedOn w:val="Normal"/>
     <w:next w:val="Normal"/>
@@ -2204,11 +2208,11 @@
       <w:szCs w:val="18"/>
     </w:rPr>
   </w:style>
-  <w:style w:type="paragraph" w:styleId="Title">
+  <w:style w:type="paragraph" w:styleId="Ttulo">
     <w:name w:val="Title"/>
     <w:basedOn w:val="Normal"/>
     <w:next w:val="Normal"/>
-    <w:link w:val="TitleChar"/>
+    <w:link w:val="TtuloCar"/>
     <w:uiPriority w:val="10"/>
     <w:qFormat/>
     <w:rsid w:val="00824FEC"/>
@@ -2228,10 +2232,10 @@
       <w:szCs w:val="44"/>
     </w:rPr>
   </w:style>
-  <w:style w:type="character" w:customStyle="1" w:styleId="TitleChar">
-    <w:name w:val="Title Char"/>
-    <w:basedOn w:val="DefaultParagraphFont"/>
-    <w:link w:val="Title"/>
+  <w:style w:type="character" w:customStyle="1" w:styleId="TtuloCar">
+    <w:name w:val="Título Car"/>
+    <w:basedOn w:val="Fuentedeprrafopredeter"/>
+    <w:link w:val="Ttulo"/>
     <w:uiPriority w:val="10"/>
     <w:rsid w:val="00824FEC"/>
     <w:rPr>
@@ -2242,11 +2246,11 @@
       <w:szCs w:val="44"/>
     </w:rPr>
   </w:style>
-  <w:style w:type="paragraph" w:styleId="Subtitle">
+  <w:style w:type="paragraph" w:styleId="Subttulo">
     <w:name w:val="Subtitle"/>
     <w:basedOn w:val="Normal"/>
     <w:next w:val="Normal"/>
-    <w:link w:val="SubtitleChar"/>
+    <w:link w:val="SubttuloCar"/>
     <w:uiPriority w:val="11"/>
     <w:qFormat/>
     <w:rsid w:val="00824FEC"/>
@@ -2261,10 +2265,10 @@
       <w:szCs w:val="18"/>
     </w:rPr>
   </w:style>
-  <w:style w:type="character" w:customStyle="1" w:styleId="SubtitleChar">
-    <w:name w:val="Subtitle Char"/>
-    <w:basedOn w:val="DefaultParagraphFont"/>
-    <w:link w:val="Subtitle"/>
+  <w:style w:type="character" w:customStyle="1" w:styleId="SubttuloCar">
+    <w:name w:val="Subtítulo Car"/>
+    <w:basedOn w:val="Fuentedeprrafopredeter"/>
+    <w:link w:val="Subttulo"/>
     <w:uiPriority w:val="11"/>
     <w:rsid w:val="00824FEC"/>
     <w:rPr>
@@ -2274,7 +2278,7 @@
       <w:szCs w:val="18"/>
     </w:rPr>
   </w:style>
-  <w:style w:type="character" w:styleId="Strong">
+  <w:style w:type="character" w:styleId="Textoennegrita">
     <w:name w:val="Strong"/>
     <w:uiPriority w:val="22"/>
     <w:qFormat/>
@@ -2286,7 +2290,7 @@
       <w:spacing w:val="5"/>
     </w:rPr>
   </w:style>
-  <w:style w:type="character" w:styleId="Emphasis">
+  <w:style w:type="character" w:styleId="nfasis">
     <w:name w:val="Emphasis"/>
     <w:uiPriority w:val="20"/>
     <w:qFormat/>
@@ -2298,10 +2302,10 @@
       <w:szCs w:val="20"/>
     </w:rPr>
   </w:style>
-  <w:style w:type="paragraph" w:styleId="NoSpacing">
+  <w:style w:type="paragraph" w:styleId="Sinespaciado">
     <w:name w:val="No Spacing"/>
     <w:basedOn w:val="Normal"/>
-    <w:link w:val="NoSpacingChar"/>
+    <w:link w:val="SinespaciadoCar"/>
     <w:uiPriority w:val="1"/>
     <w:qFormat/>
     <w:rsid w:val="00824FEC"/>
@@ -2309,11 +2313,11 @@
       <w:spacing w:after="0" w:line="240" w:lineRule="auto"/>
     </w:pPr>
   </w:style>
-  <w:style w:type="paragraph" w:styleId="Quote">
+  <w:style w:type="paragraph" w:styleId="Cita">
     <w:name w:val="Quote"/>
     <w:basedOn w:val="Normal"/>
     <w:next w:val="Normal"/>
-    <w:link w:val="QuoteChar"/>
+    <w:link w:val="CitaCar"/>
     <w:uiPriority w:val="29"/>
     <w:qFormat/>
     <w:rsid w:val="00824FEC"/>
@@ -2322,10 +2326,10 @@
       <w:iCs/>
     </w:rPr>
   </w:style>
-  <w:style w:type="character" w:customStyle="1" w:styleId="QuoteChar">
-    <w:name w:val="Quote Char"/>
-    <w:basedOn w:val="DefaultParagraphFont"/>
-    <w:link w:val="Quote"/>
+  <w:style w:type="character" w:customStyle="1" w:styleId="CitaCar">
+    <w:name w:val="Cita Car"/>
+    <w:basedOn w:val="Fuentedeprrafopredeter"/>
+    <w:link w:val="Cita"/>
     <w:uiPriority w:val="29"/>
     <w:rsid w:val="00824FEC"/>
     <w:rPr>
@@ -2333,11 +2337,11 @@
       <w:iCs/>
     </w:rPr>
   </w:style>
-  <w:style w:type="paragraph" w:styleId="IntenseQuote">
+  <w:style w:type="paragraph" w:styleId="Citadestacada">
     <w:name w:val="Intense Quote"/>
     <w:basedOn w:val="Normal"/>
     <w:next w:val="Normal"/>
-    <w:link w:val="IntenseQuoteChar"/>
+    <w:link w:val="CitadestacadaCar"/>
     <w:uiPriority w:val="30"/>
     <w:qFormat/>
     <w:rsid w:val="00824FEC"/>
@@ -2357,10 +2361,10 @@
       <w:szCs w:val="20"/>
     </w:rPr>
   </w:style>
-  <w:style w:type="character" w:customStyle="1" w:styleId="IntenseQuoteChar">
-    <w:name w:val="Intense Quote Char"/>
-    <w:basedOn w:val="DefaultParagraphFont"/>
-    <w:link w:val="IntenseQuote"/>
+  <w:style w:type="character" w:customStyle="1" w:styleId="CitadestacadaCar">
+    <w:name w:val="Cita destacada Car"/>
+    <w:basedOn w:val="Fuentedeprrafopredeter"/>
+    <w:link w:val="Citadestacada"/>
     <w:uiPriority w:val="30"/>
     <w:rsid w:val="00824FEC"/>
     <w:rPr>
@@ -2371,7 +2375,7 @@
       <w:szCs w:val="20"/>
     </w:rPr>
   </w:style>
-  <w:style w:type="character" w:styleId="SubtleEmphasis">
+  <w:style w:type="character" w:styleId="nfasissutil">
     <w:name w:val="Subtle Emphasis"/>
     <w:uiPriority w:val="19"/>
     <w:qFormat/>
@@ -2381,7 +2385,7 @@
       <w:iCs/>
     </w:rPr>
   </w:style>
-  <w:style w:type="character" w:styleId="IntenseEmphasis">
+  <w:style w:type="character" w:styleId="nfasisintenso">
     <w:name w:val="Intense Emphasis"/>
     <w:uiPriority w:val="21"/>
     <w:qFormat/>
@@ -2395,9 +2399,9 @@
       <w:szCs w:val="20"/>
     </w:rPr>
   </w:style>
-  <w:style w:type="character" w:styleId="SubtleReference">
+  <w:style w:type="character" w:styleId="Referenciasutil">
     <w:name w:val="Subtle Reference"/>
-    <w:basedOn w:val="DefaultParagraphFont"/>
+    <w:basedOn w:val="Fuentedeprrafopredeter"/>
     <w:uiPriority w:val="31"/>
     <w:qFormat/>
     <w:rsid w:val="00824FEC"/>
@@ -2408,7 +2412,7 @@
       <w:color w:val="585858" w:themeColor="accent2" w:themeShade="7F"/>
     </w:rPr>
   </w:style>
-  <w:style w:type="character" w:styleId="IntenseReference">
+  <w:style w:type="character" w:styleId="Referenciaintensa">
     <w:name w:val="Intense Reference"/>
     <w:uiPriority w:val="32"/>
     <w:qFormat/>
@@ -2422,7 +2426,7 @@
       <w:color w:val="585858" w:themeColor="accent2" w:themeShade="7F"/>
     </w:rPr>
   </w:style>
-  <w:style w:type="character" w:styleId="BookTitle">
+  <w:style w:type="character" w:styleId="Ttulodellibro">
     <w:name w:val="Book Title"/>
     <w:uiPriority w:val="33"/>
     <w:qFormat/>
@@ -2434,9 +2438,9 @@
       <w:u w:color="585858" w:themeColor="accent2" w:themeShade="7F"/>
     </w:rPr>
   </w:style>
-  <w:style w:type="paragraph" w:styleId="TOCHeading">
+  <w:style w:type="paragraph" w:styleId="TtulodeTDC">
     <w:name w:val="TOC Heading"/>
-    <w:basedOn w:val="Heading1"/>
+    <w:basedOn w:val="Ttulo1"/>
     <w:next w:val="Normal"/>
     <w:uiPriority w:val="39"/>
     <w:semiHidden/>
@@ -2450,10 +2454,10 @@
       <w:lang w:bidi="en-US"/>
     </w:rPr>
   </w:style>
-  <w:style w:type="character" w:customStyle="1" w:styleId="NoSpacingChar">
-    <w:name w:val="No Spacing Char"/>
-    <w:basedOn w:val="DefaultParagraphFont"/>
-    <w:link w:val="NoSpacing"/>
+  <w:style w:type="character" w:customStyle="1" w:styleId="SinespaciadoCar">
+    <w:name w:val="Sin espaciado Car"/>
+    <w:basedOn w:val="Fuentedeprrafopredeter"/>
+    <w:link w:val="Sinespaciado"/>
     <w:uiPriority w:val="1"/>
     <w:rsid w:val="00824FEC"/>
   </w:style>
@@ -2750,7 +2754,7 @@
 </file>
 
 <file path=customXml/itemProps1.xml><?xml version="1.0" encoding="utf-8"?>
-<ds:datastoreItem xmlns:ds="http://schemas.openxmlformats.org/officeDocument/2006/customXml" ds:itemID="{ECC2C2FB-D72E-4B67-9A40-8749E8C9C140}">
+<ds:datastoreItem xmlns:ds="http://schemas.openxmlformats.org/officeDocument/2006/customXml" ds:itemID="{D13B94E6-D33E-47A8-A197-7CD0E455DAA4}">
   <ds:schemaRefs>
     <ds:schemaRef ds:uri="http://schemas.openxmlformats.org/officeDocument/2006/bibliography"/>
   </ds:schemaRefs>

</xml_diff>